<commit_message>
Update doc User et Doc Admin
</commit_message>
<xml_diff>
--- a/documentation/documentation Utilisateur.docx
+++ b/documentation/documentation Utilisateur.docx
@@ -10,6 +10,7 @@
       <w:bookmarkStart w:id="1" w:name="_Toc69823928"/>
       <w:bookmarkStart w:id="2" w:name="_Toc70409177"/>
       <w:bookmarkStart w:id="3" w:name="_Toc70410770"/>
+      <w:bookmarkStart w:id="4" w:name="_Toc70609745"/>
       <w:r>
         <w:rPr>
           <w:noProof/>
@@ -62,6 +63,7 @@
       <w:bookmarkEnd w:id="1"/>
       <w:bookmarkEnd w:id="2"/>
       <w:bookmarkEnd w:id="3"/>
+      <w:bookmarkEnd w:id="4"/>
     </w:p>
     <w:p>
       <w:pPr>
@@ -308,7 +310,7 @@
               <w:lang w:eastAsia="fr-FR"/>
             </w:rPr>
           </w:pPr>
-          <w:hyperlink w:anchor="_Toc70410771" w:history="1">
+          <w:hyperlink w:anchor="_Toc70609746" w:history="1">
             <w:r>
               <w:rPr>
                 <w:rStyle w:val="Lienhypertexte"/>
@@ -335,7 +337,7 @@
                 <w:noProof/>
                 <w:webHidden/>
               </w:rPr>
-              <w:instrText xml:space="preserve"> PAGEREF _Toc70410771 \h </w:instrText>
+              <w:instrText xml:space="preserve"> PAGEREF _Toc70609746 \h </w:instrText>
             </w:r>
             <w:r>
               <w:rPr>
@@ -378,7 +380,7 @@
               <w:lang w:eastAsia="fr-FR"/>
             </w:rPr>
           </w:pPr>
-          <w:hyperlink w:anchor="_Toc70410772" w:history="1">
+          <w:hyperlink w:anchor="_Toc70609747" w:history="1">
             <w:r>
               <w:rPr>
                 <w:rStyle w:val="Lienhypertexte"/>
@@ -405,7 +407,7 @@
                 <w:noProof/>
                 <w:webHidden/>
               </w:rPr>
-              <w:instrText xml:space="preserve"> PAGEREF _Toc70410772 \h </w:instrText>
+              <w:instrText xml:space="preserve"> PAGEREF _Toc70609747 \h </w:instrText>
             </w:r>
             <w:r>
               <w:rPr>
@@ -448,7 +450,7 @@
               <w:lang w:eastAsia="fr-FR"/>
             </w:rPr>
           </w:pPr>
-          <w:hyperlink w:anchor="_Toc70410773" w:history="1">
+          <w:hyperlink w:anchor="_Toc70609748" w:history="1">
             <w:r>
               <w:rPr>
                 <w:rStyle w:val="Lienhypertexte"/>
@@ -475,7 +477,7 @@
                 <w:noProof/>
                 <w:webHidden/>
               </w:rPr>
-              <w:instrText xml:space="preserve"> PAGEREF _Toc70410773 \h </w:instrText>
+              <w:instrText xml:space="preserve"> PAGEREF _Toc70609748 \h </w:instrText>
             </w:r>
             <w:r>
               <w:rPr>
@@ -518,7 +520,7 @@
               <w:lang w:eastAsia="fr-FR"/>
             </w:rPr>
           </w:pPr>
-          <w:hyperlink w:anchor="_Toc70410774" w:history="1">
+          <w:hyperlink w:anchor="_Toc70609749" w:history="1">
             <w:r>
               <w:rPr>
                 <w:rStyle w:val="Lienhypertexte"/>
@@ -545,7 +547,7 @@
                 <w:noProof/>
                 <w:webHidden/>
               </w:rPr>
-              <w:instrText xml:space="preserve"> PAGEREF _Toc70410774 \h </w:instrText>
+              <w:instrText xml:space="preserve"> PAGEREF _Toc70609749 \h </w:instrText>
             </w:r>
             <w:r>
               <w:rPr>
@@ -588,13 +590,13 @@
               <w:lang w:eastAsia="fr-FR"/>
             </w:rPr>
           </w:pPr>
-          <w:hyperlink w:anchor="_Toc70410775" w:history="1">
+          <w:hyperlink w:anchor="_Toc70609750" w:history="1">
             <w:r>
               <w:rPr>
                 <w:rStyle w:val="Lienhypertexte"/>
                 <w:noProof/>
               </w:rPr>
-              <w:t>Gestion de l’information</w:t>
+              <w:t>Fonctionnement de l’application</w:t>
             </w:r>
             <w:r>
               <w:rPr>
@@ -615,7 +617,7 @@
                 <w:noProof/>
                 <w:webHidden/>
               </w:rPr>
-              <w:instrText xml:space="preserve"> PAGEREF _Toc70410775 \h </w:instrText>
+              <w:instrText xml:space="preserve"> PAGEREF _Toc70609750 \h </w:instrText>
             </w:r>
             <w:r>
               <w:rPr>
@@ -648,7 +650,7 @@
         </w:p>
         <w:p>
           <w:pPr>
-            <w:pStyle w:val="TM2"/>
+            <w:pStyle w:val="TM3"/>
             <w:tabs>
               <w:tab w:val="right" w:leader="dot" w:pos="9062"/>
             </w:tabs>
@@ -658,13 +660,13 @@
               <w:lang w:eastAsia="fr-FR"/>
             </w:rPr>
           </w:pPr>
-          <w:hyperlink w:anchor="_Toc70410776" w:history="1">
+          <w:hyperlink w:anchor="_Toc70609751" w:history="1">
             <w:r>
               <w:rPr>
                 <w:rStyle w:val="Lienhypertexte"/>
                 <w:noProof/>
               </w:rPr>
-              <w:t>Interface Utilisateur</w:t>
+              <w:t>Connexion</w:t>
             </w:r>
             <w:r>
               <w:rPr>
@@ -685,7 +687,7 @@
                 <w:noProof/>
                 <w:webHidden/>
               </w:rPr>
-              <w:instrText xml:space="preserve"> PAGEREF _Toc70410776 \h </w:instrText>
+              <w:instrText xml:space="preserve"> PAGEREF _Toc70609751 \h </w:instrText>
             </w:r>
             <w:r>
               <w:rPr>
@@ -706,6 +708,146 @@
                 <w:webHidden/>
               </w:rPr>
               <w:t>3</w:t>
+            </w:r>
+            <w:r>
+              <w:rPr>
+                <w:noProof/>
+                <w:webHidden/>
+              </w:rPr>
+              <w:fldChar w:fldCharType="end"/>
+            </w:r>
+          </w:hyperlink>
+        </w:p>
+        <w:p>
+          <w:pPr>
+            <w:pStyle w:val="TM3"/>
+            <w:tabs>
+              <w:tab w:val="right" w:leader="dot" w:pos="9062"/>
+            </w:tabs>
+            <w:rPr>
+              <w:rFonts w:eastAsiaTheme="minorEastAsia"/>
+              <w:noProof/>
+              <w:lang w:eastAsia="fr-FR"/>
+            </w:rPr>
+          </w:pPr>
+          <w:hyperlink w:anchor="_Toc70609752" w:history="1">
+            <w:r>
+              <w:rPr>
+                <w:rStyle w:val="Lienhypertexte"/>
+                <w:noProof/>
+              </w:rPr>
+              <w:t>Register</w:t>
+            </w:r>
+            <w:r>
+              <w:rPr>
+                <w:noProof/>
+                <w:webHidden/>
+              </w:rPr>
+              <w:tab/>
+            </w:r>
+            <w:r>
+              <w:rPr>
+                <w:noProof/>
+                <w:webHidden/>
+              </w:rPr>
+              <w:fldChar w:fldCharType="begin"/>
+            </w:r>
+            <w:r>
+              <w:rPr>
+                <w:noProof/>
+                <w:webHidden/>
+              </w:rPr>
+              <w:instrText xml:space="preserve"> PAGEREF _Toc70609752 \h </w:instrText>
+            </w:r>
+            <w:r>
+              <w:rPr>
+                <w:noProof/>
+                <w:webHidden/>
+              </w:rPr>
+            </w:r>
+            <w:r>
+              <w:rPr>
+                <w:noProof/>
+                <w:webHidden/>
+              </w:rPr>
+              <w:fldChar w:fldCharType="separate"/>
+            </w:r>
+            <w:r>
+              <w:rPr>
+                <w:noProof/>
+                <w:webHidden/>
+              </w:rPr>
+              <w:t>4</w:t>
+            </w:r>
+            <w:r>
+              <w:rPr>
+                <w:noProof/>
+                <w:webHidden/>
+              </w:rPr>
+              <w:fldChar w:fldCharType="end"/>
+            </w:r>
+          </w:hyperlink>
+        </w:p>
+        <w:p>
+          <w:pPr>
+            <w:pStyle w:val="TM3"/>
+            <w:tabs>
+              <w:tab w:val="right" w:leader="dot" w:pos="9062"/>
+            </w:tabs>
+            <w:rPr>
+              <w:rFonts w:eastAsiaTheme="minorEastAsia"/>
+              <w:noProof/>
+              <w:lang w:eastAsia="fr-FR"/>
+            </w:rPr>
+          </w:pPr>
+          <w:hyperlink w:anchor="_Toc70609753" w:history="1">
+            <w:r>
+              <w:rPr>
+                <w:rStyle w:val="Lienhypertexte"/>
+                <w:noProof/>
+              </w:rPr>
+              <w:t>La Page Utilisateur</w:t>
+            </w:r>
+            <w:r>
+              <w:rPr>
+                <w:noProof/>
+                <w:webHidden/>
+              </w:rPr>
+              <w:tab/>
+            </w:r>
+            <w:r>
+              <w:rPr>
+                <w:noProof/>
+                <w:webHidden/>
+              </w:rPr>
+              <w:fldChar w:fldCharType="begin"/>
+            </w:r>
+            <w:r>
+              <w:rPr>
+                <w:noProof/>
+                <w:webHidden/>
+              </w:rPr>
+              <w:instrText xml:space="preserve"> PAGEREF _Toc70609753 \h </w:instrText>
+            </w:r>
+            <w:r>
+              <w:rPr>
+                <w:noProof/>
+                <w:webHidden/>
+              </w:rPr>
+            </w:r>
+            <w:r>
+              <w:rPr>
+                <w:noProof/>
+                <w:webHidden/>
+              </w:rPr>
+              <w:fldChar w:fldCharType="separate"/>
+            </w:r>
+            <w:r>
+              <w:rPr>
+                <w:noProof/>
+                <w:webHidden/>
+              </w:rPr>
+              <w:t>4</w:t>
             </w:r>
             <w:r>
               <w:rPr>
@@ -751,17 +893,14 @@
         <w:pStyle w:val="Titre2"/>
         <w:ind w:firstLine="708"/>
       </w:pPr>
-      <w:bookmarkStart w:id="4" w:name="_Toc70410771"/>
+      <w:bookmarkStart w:id="5" w:name="_Toc70609746"/>
       <w:r>
         <w:lastRenderedPageBreak/>
         <w:t>Présentation du projet</w:t>
       </w:r>
-      <w:bookmarkEnd w:id="4"/>
-    </w:p>
-    <w:p>
-      <w:pPr>
-        <w:jc w:val="both"/>
-      </w:pPr>
+      <w:bookmarkEnd w:id="5"/>
+    </w:p>
+    <w:p>
       <w:r>
         <w:t>Il s’agit d’une plateforme permettant aux parieurs de</w:t>
       </w:r>
@@ -789,11 +928,11 @@
         <w:pStyle w:val="Titre2"/>
         <w:ind w:left="720"/>
       </w:pPr>
-      <w:bookmarkStart w:id="5" w:name="_Toc70410772"/>
+      <w:bookmarkStart w:id="6" w:name="_Toc70609747"/>
       <w:r>
         <w:t>Objet</w:t>
       </w:r>
-      <w:bookmarkEnd w:id="5"/>
+      <w:bookmarkEnd w:id="6"/>
     </w:p>
     <w:p>
       <w:r>
@@ -811,11 +950,11 @@
         <w:pStyle w:val="Titre2"/>
         <w:ind w:left="720"/>
       </w:pPr>
-      <w:bookmarkStart w:id="6" w:name="_Toc70410773"/>
+      <w:bookmarkStart w:id="7" w:name="_Toc70609748"/>
       <w:r>
         <w:t>Le produit/service et son marché</w:t>
       </w:r>
-      <w:bookmarkEnd w:id="6"/>
+      <w:bookmarkEnd w:id="7"/>
     </w:p>
     <w:p>
       <w:pPr>
@@ -919,11 +1058,11 @@
         <w:spacing w:before="0"/>
         <w:ind w:left="720"/>
       </w:pPr>
-      <w:bookmarkStart w:id="7" w:name="_Toc70410774"/>
+      <w:bookmarkStart w:id="8" w:name="_Toc70609749"/>
       <w:r>
         <w:t>Fonctionnalités</w:t>
       </w:r>
-      <w:bookmarkEnd w:id="7"/>
+      <w:bookmarkEnd w:id="8"/>
     </w:p>
     <w:p>
       <w:pPr>
@@ -990,150 +1129,207 @@
     <w:p>
       <w:pPr>
         <w:pStyle w:val="Titre2"/>
-        <w:ind w:left="720"/>
-      </w:pPr>
-      <w:bookmarkStart w:id="8" w:name="_Toc70410775"/>
-      <w:r>
-        <w:t>Gestion de l’information</w:t>
-      </w:r>
-      <w:bookmarkEnd w:id="8"/>
-      <w:r>
+      </w:pPr>
+      <w:r>
+        <w:tab/>
+      </w:r>
+      <w:bookmarkStart w:id="9" w:name="_Toc70609750"/>
+      <w:r>
+        <w:t>Fonctionnement de l’application</w:t>
+      </w:r>
+      <w:bookmarkEnd w:id="9"/>
+    </w:p>
+    <w:p>
+      <w:pPr>
+        <w:pStyle w:val="Titre3"/>
+      </w:pPr>
+      <w:r>
+        <w:tab/>
+      </w:r>
+      <w:r>
+        <w:tab/>
+      </w:r>
+      <w:bookmarkStart w:id="10" w:name="_Toc70609751"/>
+      <w:r>
+        <w:t>Connexion</w:t>
+      </w:r>
+      <w:bookmarkEnd w:id="10"/>
+    </w:p>
+    <w:p>
+      <w:r>
+        <w:t>Pour se connecter à l’application, il suffit de rentrer dans les endroits prévus à cet effet les identifiants et mot de passe. En cas d’erreur de combinaison, un message d’erreur apparait.</w:t>
+      </w:r>
+    </w:p>
+    <w:p>
+      <w:r>
+        <w:rPr>
+          <w:noProof/>
+        </w:rPr>
+        <w:drawing>
+          <wp:inline distT="0" distB="0" distL="0" distR="0" wp14:anchorId="7CE7094A" wp14:editId="43685851">
+            <wp:extent cx="5762625" cy="3276600"/>
+            <wp:effectExtent l="0" t="0" r="9525" b="0"/>
+            <wp:docPr id="3" name="Image 3"/>
+            <wp:cNvGraphicFramePr>
+              <a:graphicFrameLocks xmlns:a="http://schemas.openxmlformats.org/drawingml/2006/main" noChangeAspect="1"/>
+            </wp:cNvGraphicFramePr>
+            <a:graphic xmlns:a="http://schemas.openxmlformats.org/drawingml/2006/main">
+              <a:graphicData uri="http://schemas.openxmlformats.org/drawingml/2006/picture">
+                <pic:pic xmlns:pic="http://schemas.openxmlformats.org/drawingml/2006/picture">
+                  <pic:nvPicPr>
+                    <pic:cNvPr id="0" name="Picture 2"/>
+                    <pic:cNvPicPr>
+                      <a:picLocks noChangeAspect="1" noChangeArrowheads="1"/>
+                    </pic:cNvPicPr>
+                  </pic:nvPicPr>
+                  <pic:blipFill>
+                    <a:blip r:embed="rId10">
+                      <a:extLst>
+                        <a:ext uri="{28A0092B-C50C-407E-A947-70E740481C1C}">
+                          <a14:useLocalDpi xmlns:a14="http://schemas.microsoft.com/office/drawing/2010/main" val="0"/>
+                        </a:ext>
+                      </a:extLst>
+                    </a:blip>
+                    <a:srcRect/>
+                    <a:stretch>
+                      <a:fillRect/>
+                    </a:stretch>
+                  </pic:blipFill>
+                  <pic:spPr bwMode="auto">
+                    <a:xfrm>
+                      <a:off x="0" y="0"/>
+                      <a:ext cx="5762625" cy="3276600"/>
+                    </a:xfrm>
+                    <a:prstGeom prst="rect">
+                      <a:avLst/>
+                    </a:prstGeom>
+                    <a:noFill/>
+                    <a:ln>
+                      <a:noFill/>
+                    </a:ln>
+                  </pic:spPr>
+                </pic:pic>
+              </a:graphicData>
+            </a:graphic>
+          </wp:inline>
+        </w:drawing>
+      </w:r>
+    </w:p>
+    <w:p>
+      <w:pPr>
+        <w:pStyle w:val="Titre3"/>
+      </w:pPr>
+      <w:r>
+        <w:lastRenderedPageBreak/>
+        <w:tab/>
+      </w:r>
+      <w:r>
+        <w:tab/>
+      </w:r>
+      <w:bookmarkStart w:id="11" w:name="_Toc70609752"/>
+      <w:r>
+        <w:t>Register</w:t>
+      </w:r>
+      <w:bookmarkEnd w:id="11"/>
+    </w:p>
+    <w:p>
+      <w:pPr>
+        <w:rPr>
+          <w:rFonts w:asciiTheme="majorHAnsi" w:eastAsiaTheme="majorEastAsia" w:hAnsiTheme="majorHAnsi" w:cstheme="majorBidi"/>
+          <w:noProof/>
+          <w:color w:val="2F5496" w:themeColor="accent1" w:themeShade="BF"/>
+          <w:sz w:val="26"/>
+          <w:szCs w:val="26"/>
+        </w:rPr>
+      </w:pPr>
+      <w:r>
+        <w:t>Afin de pouvoir se connecter à l’application, il faut avoir un compte. Il est possible de s’en créer un avec la partie « créer un compte ».</w:t>
+      </w:r>
+      <w:r>
+        <w:rPr>
+          <w:rFonts w:asciiTheme="majorHAnsi" w:eastAsiaTheme="majorEastAsia" w:hAnsiTheme="majorHAnsi" w:cstheme="majorBidi"/>
+          <w:noProof/>
+          <w:color w:val="2F5496" w:themeColor="accent1" w:themeShade="BF"/>
+          <w:sz w:val="26"/>
+          <w:szCs w:val="26"/>
+        </w:rPr>
         <w:t xml:space="preserve"> </w:t>
       </w:r>
     </w:p>
     <w:p>
       <w:r>
-        <w:t>Echange avec le serveur et i</w:t>
-      </w:r>
-      <w:r>
-        <w:t>dentifiants cryptés en SHA256.</w:t>
-      </w:r>
-    </w:p>
-    <w:p>
-      <w:pPr>
-        <w:pStyle w:val="Titre2"/>
-      </w:pPr>
-      <w:r>
-        <w:t xml:space="preserve">       </w:t>
-      </w:r>
+        <w:rPr>
+          <w:rFonts w:asciiTheme="majorHAnsi" w:eastAsiaTheme="majorEastAsia" w:hAnsiTheme="majorHAnsi" w:cstheme="majorBidi"/>
+          <w:noProof/>
+          <w:color w:val="2F5496" w:themeColor="accent1" w:themeShade="BF"/>
+          <w:sz w:val="26"/>
+          <w:szCs w:val="26"/>
+        </w:rPr>
+        <w:drawing>
+          <wp:inline distT="0" distB="0" distL="0" distR="0" wp14:anchorId="67165468" wp14:editId="64BFEBE4">
+            <wp:extent cx="5760720" cy="3275517"/>
+            <wp:effectExtent l="0" t="0" r="0" b="1270"/>
+            <wp:docPr id="2" name="Image 2"/>
+            <wp:cNvGraphicFramePr>
+              <a:graphicFrameLocks xmlns:a="http://schemas.openxmlformats.org/drawingml/2006/main" noChangeAspect="1"/>
+            </wp:cNvGraphicFramePr>
+            <a:graphic xmlns:a="http://schemas.openxmlformats.org/drawingml/2006/main">
+              <a:graphicData uri="http://schemas.openxmlformats.org/drawingml/2006/picture">
+                <pic:pic xmlns:pic="http://schemas.openxmlformats.org/drawingml/2006/picture">
+                  <pic:nvPicPr>
+                    <pic:cNvPr id="0" name="Picture 1"/>
+                    <pic:cNvPicPr>
+                      <a:picLocks noChangeAspect="1" noChangeArrowheads="1"/>
+                    </pic:cNvPicPr>
+                  </pic:nvPicPr>
+                  <pic:blipFill>
+                    <a:blip r:embed="rId11">
+                      <a:extLst>
+                        <a:ext uri="{28A0092B-C50C-407E-A947-70E740481C1C}">
+                          <a14:useLocalDpi xmlns:a14="http://schemas.microsoft.com/office/drawing/2010/main" val="0"/>
+                        </a:ext>
+                      </a:extLst>
+                    </a:blip>
+                    <a:srcRect/>
+                    <a:stretch>
+                      <a:fillRect/>
+                    </a:stretch>
+                  </pic:blipFill>
+                  <pic:spPr bwMode="auto">
+                    <a:xfrm>
+                      <a:off x="0" y="0"/>
+                      <a:ext cx="5760720" cy="3275517"/>
+                    </a:xfrm>
+                    <a:prstGeom prst="rect">
+                      <a:avLst/>
+                    </a:prstGeom>
+                    <a:noFill/>
+                    <a:ln>
+                      <a:noFill/>
+                    </a:ln>
+                  </pic:spPr>
+                </pic:pic>
+              </a:graphicData>
+            </a:graphic>
+          </wp:inline>
+        </w:drawing>
+      </w:r>
+    </w:p>
+    <w:p>
+      <w:pPr>
+        <w:pStyle w:val="Titre3"/>
+      </w:pPr>
       <w:r>
         <w:tab/>
       </w:r>
-      <w:bookmarkStart w:id="9" w:name="_Toc70410776"/>
-      <w:r>
-        <w:t>Interface Utilisateur</w:t>
-      </w:r>
-      <w:bookmarkEnd w:id="9"/>
-      <w:r>
-        <w:t xml:space="preserve"> </w:t>
-      </w:r>
-    </w:p>
-    <w:p>
-      <w:pPr>
-        <w:spacing w:after="0"/>
-      </w:pPr>
-      <w:r>
-        <w:t>Déposer des fonds</w:t>
-      </w:r>
-      <w:r>
-        <w:t>.</w:t>
-      </w:r>
-    </w:p>
-    <w:p>
-      <w:pPr>
-        <w:spacing w:after="0"/>
-      </w:pPr>
-      <w:r>
-        <w:t>Parier.</w:t>
-      </w:r>
-    </w:p>
-    <w:p>
-      <w:pPr>
-        <w:spacing w:after="0"/>
-      </w:pPr>
-      <w:r>
-        <w:t>Voir les cotes.</w:t>
-      </w:r>
-    </w:p>
-    <w:p>
-      <w:pPr>
-        <w:spacing w:after="0"/>
-      </w:pPr>
-      <w:r>
-        <w:t>Statistiques Parieurs.</w:t>
-      </w:r>
-    </w:p>
-    <w:p>
-      <w:pPr>
-        <w:spacing w:after="0"/>
-      </w:pPr>
-      <w:r>
-        <w:t>Voir des statistiques personnels.</w:t>
-      </w:r>
-    </w:p>
-    <w:p>
-      <w:pPr>
-        <w:spacing w:after="0"/>
-      </w:pPr>
-    </w:p>
-    <w:p>
-      <w:pPr>
-        <w:pStyle w:val="Titre2"/>
-      </w:pPr>
       <w:r>
         <w:tab/>
-        <w:t>Fonctionnement de l’application</w:t>
-      </w:r>
-    </w:p>
-    <w:p>
-      <w:pPr>
-        <w:pStyle w:val="Titre3"/>
-      </w:pPr>
-      <w:r>
-        <w:tab/>
-      </w:r>
-      <w:r>
-        <w:tab/>
-        <w:t>Connexion</w:t>
-      </w:r>
-    </w:p>
-    <w:p>
-      <w:r>
-        <w:t>Pour se connecter à l’application, il suffit de rentrer dans les endroits prévus à cet effet les identifiants et mot de passe. En cas d’erreur de combinaison, un message d’erreur apparait.</w:t>
-      </w:r>
-    </w:p>
-    <w:p>
-      <w:pPr>
-        <w:pStyle w:val="Titre3"/>
-      </w:pPr>
-      <w:r>
-        <w:tab/>
-      </w:r>
-      <w:r>
-        <w:tab/>
-      </w:r>
-      <w:proofErr w:type="spellStart"/>
-      <w:r>
-        <w:t>Register</w:t>
-      </w:r>
-      <w:proofErr w:type="spellEnd"/>
-    </w:p>
-    <w:p>
-      <w:r>
-        <w:t>Afin de pouvoir se connecter à l’application, il faut avoir un compte. Il est possible de s’en créer un avec la partie « créer un compte ».</w:t>
-      </w:r>
-    </w:p>
-    <w:p>
-      <w:pPr>
-        <w:pStyle w:val="Titre3"/>
-      </w:pPr>
-      <w:r>
-        <w:tab/>
-      </w:r>
-      <w:r>
-        <w:tab/>
+      </w:r>
+      <w:bookmarkStart w:id="12" w:name="_Toc70609753"/>
+      <w:r>
         <w:t>La Page Utilisateur</w:t>
       </w:r>
+      <w:bookmarkEnd w:id="12"/>
     </w:p>
     <w:p>
       <w:r>
@@ -1173,7 +1369,7 @@
         </w:numPr>
       </w:pPr>
       <w:r>
-        <w:t>L’historique des gains</w:t>
+        <w:t>Les paris en cours</w:t>
       </w:r>
     </w:p>
     <w:p>
@@ -1185,28 +1381,389 @@
         </w:numPr>
       </w:pPr>
       <w:r>
+        <w:t>Les différents matchs sur les quels il est possible de parier.</w:t>
+      </w:r>
+    </w:p>
+    <w:p>
+      <w:pPr>
+        <w:pStyle w:val="Paragraphedeliste"/>
+      </w:pPr>
+    </w:p>
+    <w:p>
+      <w:r>
+        <w:t xml:space="preserve">Pour faire un Paris, </w:t>
+      </w:r>
+      <w:r>
+        <w:t xml:space="preserve">il suffit de se connecter </w:t>
+      </w:r>
+      <w:r>
+        <w:t>cliquer sur « Parier » afin d’être redirigé au bon endroit</w:t>
+      </w:r>
+      <w:r>
+        <w:t>.</w:t>
+      </w:r>
+      <w:r>
+        <w:rPr>
+          <w:noProof/>
+        </w:rPr>
+        <w:drawing>
+          <wp:inline distT="0" distB="0" distL="0" distR="0" wp14:anchorId="1B09E3FE" wp14:editId="493EAB29">
+            <wp:extent cx="5753100" cy="1790700"/>
+            <wp:effectExtent l="0" t="0" r="0" b="0"/>
+            <wp:docPr id="4" name="Image 4"/>
+            <wp:cNvGraphicFramePr>
+              <a:graphicFrameLocks xmlns:a="http://schemas.openxmlformats.org/drawingml/2006/main" noChangeAspect="1"/>
+            </wp:cNvGraphicFramePr>
+            <a:graphic xmlns:a="http://schemas.openxmlformats.org/drawingml/2006/main">
+              <a:graphicData uri="http://schemas.openxmlformats.org/drawingml/2006/picture">
+                <pic:pic xmlns:pic="http://schemas.openxmlformats.org/drawingml/2006/picture">
+                  <pic:nvPicPr>
+                    <pic:cNvPr id="0" name="Picture 3"/>
+                    <pic:cNvPicPr>
+                      <a:picLocks noChangeAspect="1" noChangeArrowheads="1"/>
+                    </pic:cNvPicPr>
+                  </pic:nvPicPr>
+                  <pic:blipFill>
+                    <a:blip r:embed="rId12">
+                      <a:extLst>
+                        <a:ext uri="{28A0092B-C50C-407E-A947-70E740481C1C}">
+                          <a14:useLocalDpi xmlns:a14="http://schemas.microsoft.com/office/drawing/2010/main" val="0"/>
+                        </a:ext>
+                      </a:extLst>
+                    </a:blip>
+                    <a:srcRect/>
+                    <a:stretch>
+                      <a:fillRect/>
+                    </a:stretch>
+                  </pic:blipFill>
+                  <pic:spPr bwMode="auto">
+                    <a:xfrm>
+                      <a:off x="0" y="0"/>
+                      <a:ext cx="5753100" cy="1790700"/>
+                    </a:xfrm>
+                    <a:prstGeom prst="rect">
+                      <a:avLst/>
+                    </a:prstGeom>
+                    <a:noFill/>
+                    <a:ln>
+                      <a:noFill/>
+                    </a:ln>
+                  </pic:spPr>
+                </pic:pic>
+              </a:graphicData>
+            </a:graphic>
+          </wp:inline>
+        </w:drawing>
+      </w:r>
+    </w:p>
+    <w:p>
+      <w:pPr>
+        <w:spacing w:after="0"/>
+      </w:pPr>
+    </w:p>
+    <w:p>
+      <w:pPr>
+        <w:spacing w:after="0"/>
+      </w:pPr>
+    </w:p>
+    <w:p>
+      <w:pPr>
+        <w:spacing w:after="0"/>
+      </w:pPr>
+    </w:p>
+    <w:p>
+      <w:pPr>
+        <w:spacing w:after="0"/>
+      </w:pPr>
+    </w:p>
+    <w:p>
+      <w:pPr>
+        <w:spacing w:after="0"/>
+      </w:pPr>
+    </w:p>
+    <w:p>
+      <w:pPr>
+        <w:spacing w:after="0"/>
+      </w:pPr>
+    </w:p>
+    <w:p>
+      <w:pPr>
+        <w:spacing w:after="0"/>
+      </w:pPr>
+    </w:p>
+    <w:p>
+      <w:pPr>
+        <w:spacing w:after="0"/>
+      </w:pPr>
+      <w:r>
+        <w:t>La page de paris se décompose en 4 lignes :</w:t>
+      </w:r>
+    </w:p>
+    <w:p>
+      <w:pPr>
+        <w:pStyle w:val="Paragraphedeliste"/>
+        <w:numPr>
+          <w:ilvl w:val="0"/>
+          <w:numId w:val="4"/>
+        </w:numPr>
+        <w:spacing w:after="0"/>
+      </w:pPr>
+      <w:r>
+        <w:t>Le choix de la rencontre.</w:t>
+      </w:r>
+    </w:p>
+    <w:p>
+      <w:pPr>
+        <w:pStyle w:val="Paragraphedeliste"/>
+        <w:numPr>
+          <w:ilvl w:val="0"/>
+          <w:numId w:val="4"/>
+        </w:numPr>
+        <w:spacing w:after="0"/>
+      </w:pPr>
+      <w:r>
+        <w:t>Le choix du challenger sur le quel parier.</w:t>
+      </w:r>
+    </w:p>
+    <w:p>
+      <w:pPr>
+        <w:pStyle w:val="Paragraphedeliste"/>
+        <w:numPr>
+          <w:ilvl w:val="0"/>
+          <w:numId w:val="4"/>
+        </w:numPr>
+        <w:spacing w:after="0"/>
+      </w:pPr>
+      <w:r>
+        <w:t>Le choix du montant du pari.</w:t>
+      </w:r>
+    </w:p>
+    <w:p>
+      <w:pPr>
+        <w:pStyle w:val="Paragraphedeliste"/>
+        <w:numPr>
+          <w:ilvl w:val="0"/>
+          <w:numId w:val="4"/>
+        </w:numPr>
+        <w:spacing w:after="0"/>
+      </w:pPr>
+      <w:r>
+        <w:t>La cote du challenger sélectionné.</w:t>
+      </w:r>
+    </w:p>
+    <w:p>
+      <w:pPr>
+        <w:spacing w:after="0"/>
+      </w:pPr>
+    </w:p>
+    <w:p>
+      <w:pPr>
+        <w:spacing w:after="0"/>
+      </w:pPr>
+      <w:r>
+        <w:rPr>
+          <w:noProof/>
+        </w:rPr>
+        <w:drawing>
+          <wp:inline distT="0" distB="0" distL="0" distR="0" wp14:anchorId="1DAE6322" wp14:editId="239D6C04">
+            <wp:extent cx="4591050" cy="3924300"/>
+            <wp:effectExtent l="0" t="0" r="0" b="0"/>
+            <wp:docPr id="5" name="Image 5"/>
+            <wp:cNvGraphicFramePr>
+              <a:graphicFrameLocks xmlns:a="http://schemas.openxmlformats.org/drawingml/2006/main" noChangeAspect="1"/>
+            </wp:cNvGraphicFramePr>
+            <a:graphic xmlns:a="http://schemas.openxmlformats.org/drawingml/2006/main">
+              <a:graphicData uri="http://schemas.openxmlformats.org/drawingml/2006/picture">
+                <pic:pic xmlns:pic="http://schemas.openxmlformats.org/drawingml/2006/picture">
+                  <pic:nvPicPr>
+                    <pic:cNvPr id="0" name="Picture 4"/>
+                    <pic:cNvPicPr>
+                      <a:picLocks noChangeAspect="1" noChangeArrowheads="1"/>
+                    </pic:cNvPicPr>
+                  </pic:nvPicPr>
+                  <pic:blipFill>
+                    <a:blip r:embed="rId13">
+                      <a:extLst>
+                        <a:ext uri="{28A0092B-C50C-407E-A947-70E740481C1C}">
+                          <a14:useLocalDpi xmlns:a14="http://schemas.microsoft.com/office/drawing/2010/main" val="0"/>
+                        </a:ext>
+                      </a:extLst>
+                    </a:blip>
+                    <a:srcRect/>
+                    <a:stretch>
+                      <a:fillRect/>
+                    </a:stretch>
+                  </pic:blipFill>
+                  <pic:spPr bwMode="auto">
+                    <a:xfrm>
+                      <a:off x="0" y="0"/>
+                      <a:ext cx="4591050" cy="3924300"/>
+                    </a:xfrm>
+                    <a:prstGeom prst="rect">
+                      <a:avLst/>
+                    </a:prstGeom>
+                    <a:noFill/>
+                    <a:ln>
+                      <a:noFill/>
+                    </a:ln>
+                  </pic:spPr>
+                </pic:pic>
+              </a:graphicData>
+            </a:graphic>
+          </wp:inline>
+        </w:drawing>
+      </w:r>
+    </w:p>
+    <w:p>
+      <w:pPr>
+        <w:spacing w:after="0"/>
+      </w:pPr>
+    </w:p>
+    <w:p>
+      <w:pPr>
+        <w:spacing w:after="0"/>
+      </w:pPr>
+      <w:r>
+        <w:t>Une fois le pari fait, il suffit d’attendre que les résultats soient rentrés en base de données par un administrateur. Dès lors, en cas de victoire, le compte est crédité directement sur l’appli.</w:t>
+      </w:r>
+    </w:p>
+    <w:p>
+      <w:pPr>
+        <w:pStyle w:val="Titre2"/>
+      </w:pPr>
+    </w:p>
+    <w:p>
+      <w:pPr>
+        <w:jc w:val="left"/>
+        <w:rPr>
+          <w:rFonts w:asciiTheme="majorHAnsi" w:eastAsiaTheme="majorEastAsia" w:hAnsiTheme="majorHAnsi" w:cstheme="majorBidi"/>
+          <w:color w:val="2F5496" w:themeColor="accent1" w:themeShade="BF"/>
+          <w:sz w:val="26"/>
+          <w:szCs w:val="26"/>
+        </w:rPr>
+      </w:pPr>
+      <w:r>
+        <w:br w:type="page"/>
+      </w:r>
+    </w:p>
+    <w:p>
+      <w:pPr>
+        <w:pStyle w:val="Titre2"/>
+      </w:pPr>
+      <w:r>
         <w:lastRenderedPageBreak/>
-        <w:t>Les différents matchs sur les quels il est possible de parier.</w:t>
-      </w:r>
-    </w:p>
-    <w:p>
-      <w:r>
-        <w:t xml:space="preserve">Pour faire un Paris, </w:t>
-      </w:r>
-    </w:p>
-    <w:p>
-      <w:pPr>
-        <w:spacing w:after="0"/>
-      </w:pPr>
-    </w:p>
-    <w:p>
-      <w:pPr>
-        <w:spacing w:after="0"/>
-      </w:pPr>
+        <w:t>Dépôt et statistiques</w:t>
+      </w:r>
+    </w:p>
+    <w:p>
+      <w:r>
+        <w:t>Cette page se décompose en deux parties :</w:t>
+      </w:r>
+    </w:p>
+    <w:p>
+      <w:pPr>
+        <w:pStyle w:val="Paragraphedeliste"/>
+        <w:numPr>
+          <w:ilvl w:val="0"/>
+          <w:numId w:val="5"/>
+        </w:numPr>
+      </w:pPr>
+      <w:r>
+        <w:t>Les statistiques de l’utilisateur</w:t>
+      </w:r>
+    </w:p>
+    <w:p>
+      <w:pPr>
+        <w:pStyle w:val="Paragraphedeliste"/>
+        <w:numPr>
+          <w:ilvl w:val="0"/>
+          <w:numId w:val="5"/>
+        </w:numPr>
+      </w:pPr>
+      <w:r>
+        <w:t>Le dépôt de fonds de l’utilisateur</w:t>
+      </w:r>
+    </w:p>
+    <w:p>
+      <w:pPr>
+        <w:pStyle w:val="Paragraphedeliste"/>
+      </w:pPr>
+      <w:r>
+        <w:rPr>
+          <w:noProof/>
+        </w:rPr>
+        <w:drawing>
+          <wp:anchor distT="0" distB="0" distL="114300" distR="114300" simplePos="0" relativeHeight="251660288" behindDoc="0" locked="0" layoutInCell="1" allowOverlap="1" wp14:anchorId="45376ADB" wp14:editId="55BCCAEF">
+            <wp:simplePos x="0" y="0"/>
+            <wp:positionH relativeFrom="margin">
+              <wp:align>center</wp:align>
+            </wp:positionH>
+            <wp:positionV relativeFrom="paragraph">
+              <wp:posOffset>0</wp:posOffset>
+            </wp:positionV>
+            <wp:extent cx="5305425" cy="3170957"/>
+            <wp:effectExtent l="0" t="0" r="0" b="0"/>
+            <wp:wrapSquare wrapText="bothSides"/>
+            <wp:docPr id="6" name="Image 6"/>
+            <wp:cNvGraphicFramePr>
+              <a:graphicFrameLocks xmlns:a="http://schemas.openxmlformats.org/drawingml/2006/main" noChangeAspect="1"/>
+            </wp:cNvGraphicFramePr>
+            <a:graphic xmlns:a="http://schemas.openxmlformats.org/drawingml/2006/main">
+              <a:graphicData uri="http://schemas.openxmlformats.org/drawingml/2006/picture">
+                <pic:pic xmlns:pic="http://schemas.openxmlformats.org/drawingml/2006/picture">
+                  <pic:nvPicPr>
+                    <pic:cNvPr id="0" name="Picture 1"/>
+                    <pic:cNvPicPr>
+                      <a:picLocks noChangeAspect="1" noChangeArrowheads="1"/>
+                    </pic:cNvPicPr>
+                  </pic:nvPicPr>
+                  <pic:blipFill>
+                    <a:blip r:embed="rId14">
+                      <a:extLst>
+                        <a:ext uri="{28A0092B-C50C-407E-A947-70E740481C1C}">
+                          <a14:useLocalDpi xmlns:a14="http://schemas.microsoft.com/office/drawing/2010/main" val="0"/>
+                        </a:ext>
+                      </a:extLst>
+                    </a:blip>
+                    <a:srcRect/>
+                    <a:stretch>
+                      <a:fillRect/>
+                    </a:stretch>
+                  </pic:blipFill>
+                  <pic:spPr bwMode="auto">
+                    <a:xfrm>
+                      <a:off x="0" y="0"/>
+                      <a:ext cx="5305425" cy="3170957"/>
+                    </a:xfrm>
+                    <a:prstGeom prst="rect">
+                      <a:avLst/>
+                    </a:prstGeom>
+                    <a:noFill/>
+                    <a:ln>
+                      <a:noFill/>
+                    </a:ln>
+                  </pic:spPr>
+                </pic:pic>
+              </a:graphicData>
+            </a:graphic>
+            <wp14:sizeRelH relativeFrom="page">
+              <wp14:pctWidth>0</wp14:pctWidth>
+            </wp14:sizeRelH>
+            <wp14:sizeRelV relativeFrom="page">
+              <wp14:pctHeight>0</wp14:pctHeight>
+            </wp14:sizeRelV>
+          </wp:anchor>
+        </w:drawing>
+      </w:r>
+    </w:p>
+    <w:p>
+      <w:r>
+        <w:t>Ainsi, l’utilisateur peut créditer son compte. La mise à jour est instantanée.</w:t>
+      </w:r>
     </w:p>
     <w:sectPr>
-      <w:headerReference w:type="default" r:id="rId10"/>
-      <w:footerReference w:type="default" r:id="rId11"/>
+      <w:headerReference w:type="default" r:id="rId15"/>
+      <w:footerReference w:type="default" r:id="rId16"/>
       <w:pgSz w:w="11906" w:h="16838"/>
       <w:pgMar w:top="1417" w:right="1417" w:bottom="1417" w:left="1417" w:header="708" w:footer="708" w:gutter="0"/>
       <w:cols w:space="708"/>
@@ -1430,6 +1987,119 @@
     </w:lvl>
   </w:abstractNum>
   <w:abstractNum w:abstractNumId="1" w15:restartNumberingAfterBreak="0">
+    <w:nsid w:val="3B4C1966"/>
+    <w:multiLevelType w:val="hybridMultilevel"/>
+    <w:tmpl w:val="21562FE8"/>
+    <w:lvl w:ilvl="0" w:tplc="040C0001">
+      <w:start w:val="1"/>
+      <w:numFmt w:val="bullet"/>
+      <w:lvlText w:val=""/>
+      <w:lvlJc w:val="left"/>
+      <w:pPr>
+        <w:ind w:left="720" w:hanging="360"/>
+      </w:pPr>
+      <w:rPr>
+        <w:rFonts w:ascii="Symbol" w:hAnsi="Symbol" w:hint="default"/>
+      </w:rPr>
+    </w:lvl>
+    <w:lvl w:ilvl="1" w:tplc="040C0003" w:tentative="1">
+      <w:start w:val="1"/>
+      <w:numFmt w:val="bullet"/>
+      <w:lvlText w:val="o"/>
+      <w:lvlJc w:val="left"/>
+      <w:pPr>
+        <w:ind w:left="1440" w:hanging="360"/>
+      </w:pPr>
+      <w:rPr>
+        <w:rFonts w:ascii="Courier New" w:hAnsi="Courier New" w:cs="Courier New" w:hint="default"/>
+      </w:rPr>
+    </w:lvl>
+    <w:lvl w:ilvl="2" w:tplc="040C0005" w:tentative="1">
+      <w:start w:val="1"/>
+      <w:numFmt w:val="bullet"/>
+      <w:lvlText w:val=""/>
+      <w:lvlJc w:val="left"/>
+      <w:pPr>
+        <w:ind w:left="2160" w:hanging="360"/>
+      </w:pPr>
+      <w:rPr>
+        <w:rFonts w:ascii="Wingdings" w:hAnsi="Wingdings" w:hint="default"/>
+      </w:rPr>
+    </w:lvl>
+    <w:lvl w:ilvl="3" w:tplc="040C0001" w:tentative="1">
+      <w:start w:val="1"/>
+      <w:numFmt w:val="bullet"/>
+      <w:lvlText w:val=""/>
+      <w:lvlJc w:val="left"/>
+      <w:pPr>
+        <w:ind w:left="2880" w:hanging="360"/>
+      </w:pPr>
+      <w:rPr>
+        <w:rFonts w:ascii="Symbol" w:hAnsi="Symbol" w:hint="default"/>
+      </w:rPr>
+    </w:lvl>
+    <w:lvl w:ilvl="4" w:tplc="040C0003" w:tentative="1">
+      <w:start w:val="1"/>
+      <w:numFmt w:val="bullet"/>
+      <w:lvlText w:val="o"/>
+      <w:lvlJc w:val="left"/>
+      <w:pPr>
+        <w:ind w:left="3600" w:hanging="360"/>
+      </w:pPr>
+      <w:rPr>
+        <w:rFonts w:ascii="Courier New" w:hAnsi="Courier New" w:cs="Courier New" w:hint="default"/>
+      </w:rPr>
+    </w:lvl>
+    <w:lvl w:ilvl="5" w:tplc="040C0005" w:tentative="1">
+      <w:start w:val="1"/>
+      <w:numFmt w:val="bullet"/>
+      <w:lvlText w:val=""/>
+      <w:lvlJc w:val="left"/>
+      <w:pPr>
+        <w:ind w:left="4320" w:hanging="360"/>
+      </w:pPr>
+      <w:rPr>
+        <w:rFonts w:ascii="Wingdings" w:hAnsi="Wingdings" w:hint="default"/>
+      </w:rPr>
+    </w:lvl>
+    <w:lvl w:ilvl="6" w:tplc="040C0001" w:tentative="1">
+      <w:start w:val="1"/>
+      <w:numFmt w:val="bullet"/>
+      <w:lvlText w:val=""/>
+      <w:lvlJc w:val="left"/>
+      <w:pPr>
+        <w:ind w:left="5040" w:hanging="360"/>
+      </w:pPr>
+      <w:rPr>
+        <w:rFonts w:ascii="Symbol" w:hAnsi="Symbol" w:hint="default"/>
+      </w:rPr>
+    </w:lvl>
+    <w:lvl w:ilvl="7" w:tplc="040C0003" w:tentative="1">
+      <w:start w:val="1"/>
+      <w:numFmt w:val="bullet"/>
+      <w:lvlText w:val="o"/>
+      <w:lvlJc w:val="left"/>
+      <w:pPr>
+        <w:ind w:left="5760" w:hanging="360"/>
+      </w:pPr>
+      <w:rPr>
+        <w:rFonts w:ascii="Courier New" w:hAnsi="Courier New" w:cs="Courier New" w:hint="default"/>
+      </w:rPr>
+    </w:lvl>
+    <w:lvl w:ilvl="8" w:tplc="040C0005" w:tentative="1">
+      <w:start w:val="1"/>
+      <w:numFmt w:val="bullet"/>
+      <w:lvlText w:val=""/>
+      <w:lvlJc w:val="left"/>
+      <w:pPr>
+        <w:ind w:left="6480" w:hanging="360"/>
+      </w:pPr>
+      <w:rPr>
+        <w:rFonts w:ascii="Wingdings" w:hAnsi="Wingdings" w:hint="default"/>
+      </w:rPr>
+    </w:lvl>
+  </w:abstractNum>
+  <w:abstractNum w:abstractNumId="2" w15:restartNumberingAfterBreak="0">
     <w:nsid w:val="526E164E"/>
     <w:multiLevelType w:val="hybridMultilevel"/>
     <w:tmpl w:val="AA26E034"/>
@@ -1540,13 +2210,221 @@
       <w:rPr>
         <w:rFonts w:ascii="Wingdings" w:hAnsi="Wingdings" w:hint="default"/>
       </w:rPr>
+    </w:lvl>
+  </w:abstractNum>
+  <w:abstractNum w:abstractNumId="3" w15:restartNumberingAfterBreak="0">
+    <w:nsid w:val="6D37289D"/>
+    <w:multiLevelType w:val="hybridMultilevel"/>
+    <w:tmpl w:val="752EC516"/>
+    <w:lvl w:ilvl="0" w:tplc="040C0001">
+      <w:start w:val="1"/>
+      <w:numFmt w:val="bullet"/>
+      <w:lvlText w:val=""/>
+      <w:lvlJc w:val="left"/>
+      <w:pPr>
+        <w:ind w:left="720" w:hanging="360"/>
+      </w:pPr>
+      <w:rPr>
+        <w:rFonts w:ascii="Symbol" w:hAnsi="Symbol" w:hint="default"/>
+      </w:rPr>
+    </w:lvl>
+    <w:lvl w:ilvl="1" w:tplc="040C0003" w:tentative="1">
+      <w:start w:val="1"/>
+      <w:numFmt w:val="bullet"/>
+      <w:lvlText w:val="o"/>
+      <w:lvlJc w:val="left"/>
+      <w:pPr>
+        <w:ind w:left="1440" w:hanging="360"/>
+      </w:pPr>
+      <w:rPr>
+        <w:rFonts w:ascii="Courier New" w:hAnsi="Courier New" w:cs="Courier New" w:hint="default"/>
+      </w:rPr>
+    </w:lvl>
+    <w:lvl w:ilvl="2" w:tplc="040C0005" w:tentative="1">
+      <w:start w:val="1"/>
+      <w:numFmt w:val="bullet"/>
+      <w:lvlText w:val=""/>
+      <w:lvlJc w:val="left"/>
+      <w:pPr>
+        <w:ind w:left="2160" w:hanging="360"/>
+      </w:pPr>
+      <w:rPr>
+        <w:rFonts w:ascii="Wingdings" w:hAnsi="Wingdings" w:hint="default"/>
+      </w:rPr>
+    </w:lvl>
+    <w:lvl w:ilvl="3" w:tplc="040C0001" w:tentative="1">
+      <w:start w:val="1"/>
+      <w:numFmt w:val="bullet"/>
+      <w:lvlText w:val=""/>
+      <w:lvlJc w:val="left"/>
+      <w:pPr>
+        <w:ind w:left="2880" w:hanging="360"/>
+      </w:pPr>
+      <w:rPr>
+        <w:rFonts w:ascii="Symbol" w:hAnsi="Symbol" w:hint="default"/>
+      </w:rPr>
+    </w:lvl>
+    <w:lvl w:ilvl="4" w:tplc="040C0003" w:tentative="1">
+      <w:start w:val="1"/>
+      <w:numFmt w:val="bullet"/>
+      <w:lvlText w:val="o"/>
+      <w:lvlJc w:val="left"/>
+      <w:pPr>
+        <w:ind w:left="3600" w:hanging="360"/>
+      </w:pPr>
+      <w:rPr>
+        <w:rFonts w:ascii="Courier New" w:hAnsi="Courier New" w:cs="Courier New" w:hint="default"/>
+      </w:rPr>
+    </w:lvl>
+    <w:lvl w:ilvl="5" w:tplc="040C0005" w:tentative="1">
+      <w:start w:val="1"/>
+      <w:numFmt w:val="bullet"/>
+      <w:lvlText w:val=""/>
+      <w:lvlJc w:val="left"/>
+      <w:pPr>
+        <w:ind w:left="4320" w:hanging="360"/>
+      </w:pPr>
+      <w:rPr>
+        <w:rFonts w:ascii="Wingdings" w:hAnsi="Wingdings" w:hint="default"/>
+      </w:rPr>
+    </w:lvl>
+    <w:lvl w:ilvl="6" w:tplc="040C0001" w:tentative="1">
+      <w:start w:val="1"/>
+      <w:numFmt w:val="bullet"/>
+      <w:lvlText w:val=""/>
+      <w:lvlJc w:val="left"/>
+      <w:pPr>
+        <w:ind w:left="5040" w:hanging="360"/>
+      </w:pPr>
+      <w:rPr>
+        <w:rFonts w:ascii="Symbol" w:hAnsi="Symbol" w:hint="default"/>
+      </w:rPr>
+    </w:lvl>
+    <w:lvl w:ilvl="7" w:tplc="040C0003" w:tentative="1">
+      <w:start w:val="1"/>
+      <w:numFmt w:val="bullet"/>
+      <w:lvlText w:val="o"/>
+      <w:lvlJc w:val="left"/>
+      <w:pPr>
+        <w:ind w:left="5760" w:hanging="360"/>
+      </w:pPr>
+      <w:rPr>
+        <w:rFonts w:ascii="Courier New" w:hAnsi="Courier New" w:cs="Courier New" w:hint="default"/>
+      </w:rPr>
+    </w:lvl>
+    <w:lvl w:ilvl="8" w:tplc="040C0005" w:tentative="1">
+      <w:start w:val="1"/>
+      <w:numFmt w:val="bullet"/>
+      <w:lvlText w:val=""/>
+      <w:lvlJc w:val="left"/>
+      <w:pPr>
+        <w:ind w:left="6480" w:hanging="360"/>
+      </w:pPr>
+      <w:rPr>
+        <w:rFonts w:ascii="Wingdings" w:hAnsi="Wingdings" w:hint="default"/>
+      </w:rPr>
+    </w:lvl>
+  </w:abstractNum>
+  <w:abstractNum w:abstractNumId="4" w15:restartNumberingAfterBreak="0">
+    <w:nsid w:val="7CC26CF7"/>
+    <w:multiLevelType w:val="hybridMultilevel"/>
+    <w:tmpl w:val="10726180"/>
+    <w:lvl w:ilvl="0" w:tplc="040C000F">
+      <w:start w:val="1"/>
+      <w:numFmt w:val="decimal"/>
+      <w:lvlText w:val="%1."/>
+      <w:lvlJc w:val="left"/>
+      <w:pPr>
+        <w:ind w:left="720" w:hanging="360"/>
+      </w:pPr>
+    </w:lvl>
+    <w:lvl w:ilvl="1" w:tplc="040C0019" w:tentative="1">
+      <w:start w:val="1"/>
+      <w:numFmt w:val="lowerLetter"/>
+      <w:lvlText w:val="%2."/>
+      <w:lvlJc w:val="left"/>
+      <w:pPr>
+        <w:ind w:left="1440" w:hanging="360"/>
+      </w:pPr>
+    </w:lvl>
+    <w:lvl w:ilvl="2" w:tplc="040C001B" w:tentative="1">
+      <w:start w:val="1"/>
+      <w:numFmt w:val="lowerRoman"/>
+      <w:lvlText w:val="%3."/>
+      <w:lvlJc w:val="right"/>
+      <w:pPr>
+        <w:ind w:left="2160" w:hanging="180"/>
+      </w:pPr>
+    </w:lvl>
+    <w:lvl w:ilvl="3" w:tplc="040C000F" w:tentative="1">
+      <w:start w:val="1"/>
+      <w:numFmt w:val="decimal"/>
+      <w:lvlText w:val="%4."/>
+      <w:lvlJc w:val="left"/>
+      <w:pPr>
+        <w:ind w:left="2880" w:hanging="360"/>
+      </w:pPr>
+    </w:lvl>
+    <w:lvl w:ilvl="4" w:tplc="040C0019" w:tentative="1">
+      <w:start w:val="1"/>
+      <w:numFmt w:val="lowerLetter"/>
+      <w:lvlText w:val="%5."/>
+      <w:lvlJc w:val="left"/>
+      <w:pPr>
+        <w:ind w:left="3600" w:hanging="360"/>
+      </w:pPr>
+    </w:lvl>
+    <w:lvl w:ilvl="5" w:tplc="040C001B" w:tentative="1">
+      <w:start w:val="1"/>
+      <w:numFmt w:val="lowerRoman"/>
+      <w:lvlText w:val="%6."/>
+      <w:lvlJc w:val="right"/>
+      <w:pPr>
+        <w:ind w:left="4320" w:hanging="180"/>
+      </w:pPr>
+    </w:lvl>
+    <w:lvl w:ilvl="6" w:tplc="040C000F" w:tentative="1">
+      <w:start w:val="1"/>
+      <w:numFmt w:val="decimal"/>
+      <w:lvlText w:val="%7."/>
+      <w:lvlJc w:val="left"/>
+      <w:pPr>
+        <w:ind w:left="5040" w:hanging="360"/>
+      </w:pPr>
+    </w:lvl>
+    <w:lvl w:ilvl="7" w:tplc="040C0019" w:tentative="1">
+      <w:start w:val="1"/>
+      <w:numFmt w:val="lowerLetter"/>
+      <w:lvlText w:val="%8."/>
+      <w:lvlJc w:val="left"/>
+      <w:pPr>
+        <w:ind w:left="5760" w:hanging="360"/>
+      </w:pPr>
+    </w:lvl>
+    <w:lvl w:ilvl="8" w:tplc="040C001B" w:tentative="1">
+      <w:start w:val="1"/>
+      <w:numFmt w:val="lowerRoman"/>
+      <w:lvlText w:val="%9."/>
+      <w:lvlJc w:val="right"/>
+      <w:pPr>
+        <w:ind w:left="6480" w:hanging="180"/>
+      </w:pPr>
     </w:lvl>
   </w:abstractNum>
   <w:num w:numId="1">
     <w:abstractNumId w:val="0"/>
   </w:num>
   <w:num w:numId="2">
+    <w:abstractNumId w:val="2"/>
+  </w:num>
+  <w:num w:numId="3">
+    <w:abstractNumId w:val="4"/>
+  </w:num>
+  <w:num w:numId="4">
     <w:abstractNumId w:val="1"/>
+  </w:num>
+  <w:num w:numId="5">
+    <w:abstractNumId w:val="3"/>
   </w:num>
 </w:numbering>
 </file>
@@ -1949,6 +2827,10 @@
   <w:style w:type="paragraph" w:default="1" w:styleId="Normal">
     <w:name w:val="Normal"/>
     <w:qFormat/>
+    <w:rsid w:val="00B234DD"/>
+    <w:pPr>
+      <w:jc w:val="both"/>
+    </w:pPr>
   </w:style>
   <w:style w:type="paragraph" w:styleId="Titre1">
     <w:name w:val="heading 1"/>

</xml_diff>